<commit_message>
atulização v3 documento de requisito
</commit_message>
<xml_diff>
--- a/P3/Analista e Projetista/1 - Documento de Requisito/P3 DocumentodeRequisitos - Curriculo Memorial - Gerentes P3 v2.docx
+++ b/P3/Analista e Projetista/1 - Documento de Requisito/P3 DocumentodeRequisitos - Curriculo Memorial - Gerentes P3 v2.docx
@@ -4029,7 +4029,23 @@
           <w:sz w:val="24"/>
           <w:szCs w:val="24"/>
         </w:rPr>
-        <w:t>: O Sistema deve permitir ao usuário registrar um memorial com as seguintes informações: (E)</w:t>
+        <w:t>: O Sistema deve permitir ao usuário</w:t>
+      </w:r>
+      <w:r>
+        <w:rPr>
+          <w:rFonts w:eastAsia="Arial"/>
+          <w:sz w:val="24"/>
+          <w:szCs w:val="24"/>
+        </w:rPr>
+        <w:t xml:space="preserve"> autenticado</w:t>
+      </w:r>
+      <w:r>
+        <w:rPr>
+          <w:rFonts w:eastAsia="Arial"/>
+          <w:sz w:val="24"/>
+          <w:szCs w:val="24"/>
+        </w:rPr>
+        <w:t xml:space="preserve"> registrar um memorial com as seguintes informações: (E)</w:t>
       </w:r>
     </w:p>
     <w:p>
@@ -4961,7 +4977,23 @@
           <w:sz w:val="24"/>
           <w:szCs w:val="24"/>
         </w:rPr>
-        <w:t xml:space="preserve"> usuário anex</w:t>
+        <w:t xml:space="preserve"> usuário </w:t>
+      </w:r>
+      <w:r>
+        <w:rPr>
+          <w:rFonts w:eastAsia="Arial"/>
+          <w:sz w:val="24"/>
+          <w:szCs w:val="24"/>
+        </w:rPr>
+        <w:t xml:space="preserve">autenticado </w:t>
+      </w:r>
+      <w:r>
+        <w:rPr>
+          <w:rFonts w:eastAsia="Arial"/>
+          <w:sz w:val="24"/>
+          <w:szCs w:val="24"/>
+        </w:rPr>
+        <w:t>anex</w:t>
       </w:r>
       <w:r>
         <w:rPr>
@@ -5002,6 +5034,170 @@
           <w:szCs w:val="24"/>
         </w:rPr>
         <w:t>mações contidas em seu memorial no formado PDF.</w:t>
+      </w:r>
+      <w:r>
+        <w:rPr>
+          <w:rFonts w:eastAsia="Arial"/>
+          <w:sz w:val="24"/>
+          <w:szCs w:val="24"/>
+        </w:rPr>
+        <w:t xml:space="preserve"> (E)</w:t>
+      </w:r>
+    </w:p>
+    <w:p>
+      <w:pPr>
+        <w:spacing w:after="120" w:line="360" w:lineRule="auto"/>
+        <w:ind w:firstLine="720"/>
+        <w:jc w:val="both"/>
+        <w:rPr>
+          <w:sz w:val="24"/>
+          <w:szCs w:val="24"/>
+        </w:rPr>
+      </w:pPr>
+    </w:p>
+    <w:p>
+      <w:pPr>
+        <w:spacing w:after="120" w:line="360" w:lineRule="auto"/>
+        <w:ind w:firstLine="720"/>
+        <w:jc w:val="both"/>
+        <w:rPr>
+          <w:sz w:val="24"/>
+          <w:szCs w:val="24"/>
+        </w:rPr>
+      </w:pPr>
+      <w:r>
+        <w:rPr>
+          <w:rFonts w:eastAsia="Arial"/>
+          <w:sz w:val="24"/>
+          <w:szCs w:val="24"/>
+        </w:rPr>
+        <w:t>RF7</w:t>
+      </w:r>
+      <w:r>
+        <w:rPr>
+          <w:rFonts w:eastAsia="Arial"/>
+          <w:sz w:val="24"/>
+          <w:szCs w:val="24"/>
+        </w:rPr>
+        <w:t>: O Si</w:t>
+      </w:r>
+      <w:r>
+        <w:rPr>
+          <w:rFonts w:eastAsia="Arial"/>
+          <w:sz w:val="24"/>
+          <w:szCs w:val="24"/>
+        </w:rPr>
+        <w:t>stema deve permitir a alteração do memorial para que o</w:t>
+      </w:r>
+      <w:r>
+        <w:rPr>
+          <w:rFonts w:eastAsia="Arial"/>
+          <w:sz w:val="24"/>
+          <w:szCs w:val="24"/>
+        </w:rPr>
+        <w:t xml:space="preserve"> usuário</w:t>
+      </w:r>
+      <w:r>
+        <w:rPr>
+          <w:rFonts w:eastAsia="Arial"/>
+          <w:sz w:val="24"/>
+          <w:szCs w:val="24"/>
+        </w:rPr>
+        <w:t xml:space="preserve"> autenticado </w:t>
+      </w:r>
+      <w:r>
+        <w:rPr>
+          <w:rFonts w:eastAsia="Arial"/>
+          <w:sz w:val="24"/>
+          <w:szCs w:val="24"/>
+        </w:rPr>
+        <w:t xml:space="preserve"> </w:t>
+      </w:r>
+      <w:r>
+        <w:rPr>
+          <w:rFonts w:eastAsia="Arial"/>
+          <w:sz w:val="24"/>
+          <w:szCs w:val="24"/>
+        </w:rPr>
+        <w:t>possa atualizar todas</w:t>
+      </w:r>
+      <w:r>
+        <w:rPr>
+          <w:rFonts w:eastAsia="Arial"/>
+          <w:sz w:val="24"/>
+          <w:szCs w:val="24"/>
+        </w:rPr>
+        <w:t xml:space="preserve"> as informações listadas no RF5</w:t>
+      </w:r>
+      <w:r>
+        <w:rPr>
+          <w:rFonts w:eastAsia="Arial"/>
+          <w:sz w:val="24"/>
+          <w:szCs w:val="24"/>
+        </w:rPr>
+        <w:t>, bem como alterar seus documentos comprobatórios</w:t>
+      </w:r>
+      <w:r>
+        <w:rPr>
+          <w:rFonts w:eastAsia="Arial"/>
+          <w:sz w:val="24"/>
+          <w:szCs w:val="24"/>
+        </w:rPr>
+        <w:t>.</w:t>
+      </w:r>
+      <w:r>
+        <w:rPr>
+          <w:rFonts w:eastAsia="Arial"/>
+          <w:sz w:val="24"/>
+          <w:szCs w:val="24"/>
+        </w:rPr>
+        <w:t xml:space="preserve"> </w:t>
+      </w:r>
+      <w:r>
+        <w:rPr>
+          <w:rFonts w:eastAsia="Arial"/>
+          <w:sz w:val="24"/>
+          <w:szCs w:val="24"/>
+        </w:rPr>
+        <w:t>(E)</w:t>
+      </w:r>
+    </w:p>
+    <w:p>
+      <w:pPr>
+        <w:spacing w:after="120" w:line="360" w:lineRule="auto"/>
+        <w:ind w:firstLine="720"/>
+        <w:jc w:val="both"/>
+        <w:rPr>
+          <w:sz w:val="24"/>
+          <w:szCs w:val="24"/>
+        </w:rPr>
+      </w:pPr>
+    </w:p>
+    <w:p>
+      <w:pPr>
+        <w:spacing w:after="120" w:line="360" w:lineRule="auto"/>
+        <w:ind w:firstLine="720"/>
+        <w:jc w:val="both"/>
+        <w:rPr>
+          <w:sz w:val="24"/>
+          <w:szCs w:val="24"/>
+        </w:rPr>
+      </w:pPr>
+      <w:r>
+        <w:rPr>
+          <w:rFonts w:eastAsia="Arial"/>
+          <w:sz w:val="24"/>
+          <w:szCs w:val="24"/>
+        </w:rPr>
+        <w:t>RF8</w:t>
+      </w:r>
+      <w:r>
+        <w:rPr>
+          <w:rFonts w:eastAsia="Arial"/>
+          <w:sz w:val="24"/>
+          <w:szCs w:val="24"/>
+        </w:rPr>
+        <w:t>: O Sistema deve gerar um documento HTML com todo o histórico de experiência profissional do usuário</w:t>
       </w:r>
       <w:bookmarkStart w:id="25" w:name="_GoBack"/>
       <w:bookmarkEnd w:id="25"/>
@@ -5011,147 +5207,7 @@
           <w:sz w:val="24"/>
           <w:szCs w:val="24"/>
         </w:rPr>
-        <w:t xml:space="preserve"> (E)</w:t>
-      </w:r>
-    </w:p>
-    <w:p>
-      <w:pPr>
-        <w:spacing w:after="120" w:line="360" w:lineRule="auto"/>
-        <w:ind w:firstLine="720"/>
-        <w:jc w:val="both"/>
-        <w:rPr>
-          <w:sz w:val="24"/>
-          <w:szCs w:val="24"/>
-        </w:rPr>
-      </w:pPr>
-    </w:p>
-    <w:p>
-      <w:pPr>
-        <w:spacing w:after="120" w:line="360" w:lineRule="auto"/>
-        <w:ind w:firstLine="720"/>
-        <w:jc w:val="both"/>
-        <w:rPr>
-          <w:sz w:val="24"/>
-          <w:szCs w:val="24"/>
-        </w:rPr>
-      </w:pPr>
-      <w:r>
-        <w:rPr>
-          <w:rFonts w:eastAsia="Arial"/>
-          <w:sz w:val="24"/>
-          <w:szCs w:val="24"/>
-        </w:rPr>
-        <w:t>RF7</w:t>
-      </w:r>
-      <w:r>
-        <w:rPr>
-          <w:rFonts w:eastAsia="Arial"/>
-          <w:sz w:val="24"/>
-          <w:szCs w:val="24"/>
-        </w:rPr>
-        <w:t>: O Si</w:t>
-      </w:r>
-      <w:r>
-        <w:rPr>
-          <w:rFonts w:eastAsia="Arial"/>
-          <w:sz w:val="24"/>
-          <w:szCs w:val="24"/>
-        </w:rPr>
-        <w:t>stema deve permitir a alteração do memorial para que o</w:t>
-      </w:r>
-      <w:r>
-        <w:rPr>
-          <w:rFonts w:eastAsia="Arial"/>
-          <w:sz w:val="24"/>
-          <w:szCs w:val="24"/>
-        </w:rPr>
-        <w:t xml:space="preserve"> usuário </w:t>
-      </w:r>
-      <w:r>
-        <w:rPr>
-          <w:rFonts w:eastAsia="Arial"/>
-          <w:sz w:val="24"/>
-          <w:szCs w:val="24"/>
-        </w:rPr>
-        <w:t>possa atualizar todas</w:t>
-      </w:r>
-      <w:r>
-        <w:rPr>
-          <w:rFonts w:eastAsia="Arial"/>
-          <w:sz w:val="24"/>
-          <w:szCs w:val="24"/>
-        </w:rPr>
-        <w:t xml:space="preserve"> as informações listadas no RF5</w:t>
-      </w:r>
-      <w:r>
-        <w:rPr>
-          <w:rFonts w:eastAsia="Arial"/>
-          <w:sz w:val="24"/>
-          <w:szCs w:val="24"/>
-        </w:rPr>
-        <w:t>, bem como alterar seus documentos comprobatórios</w:t>
-      </w:r>
-      <w:r>
-        <w:rPr>
-          <w:rFonts w:eastAsia="Arial"/>
-          <w:sz w:val="24"/>
-          <w:szCs w:val="24"/>
-        </w:rPr>
-        <w:t>.</w:t>
-      </w:r>
-      <w:r>
-        <w:rPr>
-          <w:rFonts w:eastAsia="Arial"/>
-          <w:sz w:val="24"/>
-          <w:szCs w:val="24"/>
-        </w:rPr>
-        <w:t xml:space="preserve"> </w:t>
-      </w:r>
-      <w:r>
-        <w:rPr>
-          <w:rFonts w:eastAsia="Arial"/>
-          <w:sz w:val="24"/>
-          <w:szCs w:val="24"/>
-        </w:rPr>
-        <w:t>(E)</w:t>
-      </w:r>
-    </w:p>
-    <w:p>
-      <w:pPr>
-        <w:spacing w:after="120" w:line="360" w:lineRule="auto"/>
-        <w:ind w:firstLine="720"/>
-        <w:jc w:val="both"/>
-        <w:rPr>
-          <w:sz w:val="24"/>
-          <w:szCs w:val="24"/>
-        </w:rPr>
-      </w:pPr>
-    </w:p>
-    <w:p>
-      <w:pPr>
-        <w:spacing w:after="120" w:line="360" w:lineRule="auto"/>
-        <w:ind w:firstLine="720"/>
-        <w:jc w:val="both"/>
-        <w:rPr>
-          <w:sz w:val="24"/>
-          <w:szCs w:val="24"/>
-        </w:rPr>
-      </w:pPr>
-      <w:r>
-        <w:rPr>
-          <w:rFonts w:eastAsia="Arial"/>
-          <w:sz w:val="24"/>
-          <w:szCs w:val="24"/>
-        </w:rPr>
-        <w:t>RF8</w:t>
-      </w:r>
-      <w:r>
-        <w:rPr>
-          <w:rFonts w:eastAsia="Arial"/>
-          <w:sz w:val="24"/>
-          <w:szCs w:val="24"/>
-        </w:rPr>
-        <w:t>: O Sistema deve gerar um documento HTML com todo o histórico de experiência profissional do usuário, bem como seus documentos comprobatórios. (E)</w:t>
+        <w:t>, bem como seus documentos comprobatórios. (E)</w:t>
       </w:r>
     </w:p>
     <w:p>
@@ -5520,7 +5576,7 @@
       <w:rPr>
         <w:noProof/>
       </w:rPr>
-      <w:t>8</w:t>
+      <w:t>7</w:t>
     </w:r>
     <w:r>
       <w:fldChar w:fldCharType="end"/>
@@ -7192,7 +7248,7 @@
 </file>
 
 <file path=customXml/itemProps1.xml><?xml version="1.0" encoding="utf-8"?>
-<ds:datastoreItem xmlns:ds="http://schemas.openxmlformats.org/officeDocument/2006/customXml" ds:itemID="{FAAB36E6-304E-4F73-B1FD-3DD352D35F8D}">
+<ds:datastoreItem xmlns:ds="http://schemas.openxmlformats.org/officeDocument/2006/customXml" ds:itemID="{9B628856-F333-4A3D-82EA-58C14B73653F}">
   <ds:schemaRefs>
     <ds:schemaRef ds:uri="http://schemas.openxmlformats.org/officeDocument/2006/bibliography"/>
   </ds:schemaRefs>

</xml_diff>